<commit_message>
part 1 assignment 3 done?
</commit_message>
<xml_diff>
--- a/Assignment 2/INF8245E_Assignment2_1933334_Report.docx
+++ b/Assignment 2/INF8245E_Assignment2_1933334_Report.docx
@@ -177,8 +177,20 @@
           <w:szCs w:val="18"/>
           <w:lang w:val="en-CA"/>
         </w:rPr>
-        <w:t>.</w:t>
-      </w:r>
+        <w:t xml:space="preserve"> and Joseph </w:t>
+      </w:r>
+      <w:proofErr w:type="spellStart"/>
+      <w:r>
+        <w:rPr>
+          <w:rFonts w:ascii="Times New Roman" w:hAnsi="Times New Roman" w:cs="Times New Roman"/>
+          <w:color w:val="002060"/>
+          <w:sz w:val="18"/>
+          <w:szCs w:val="18"/>
+          <w:lang w:val="en-CA"/>
+        </w:rPr>
+        <w:t>Battesti</w:t>
+      </w:r>
+      <w:proofErr w:type="spellEnd"/>
     </w:p>
     <w:p>
       <w:pPr>
@@ -1623,6 +1635,7 @@
       <w:r>
         <w:rPr>
           <w:rFonts w:ascii="Times New Roman" w:hAnsi="Times New Roman" w:cs="Times New Roman"/>
+          <w:noProof/>
           <w:lang w:val="en-CA"/>
         </w:rPr>
         <w:drawing>
@@ -2122,6 +2135,7 @@
       <w:r>
         <w:rPr>
           <w:rFonts w:ascii="Times New Roman" w:hAnsi="Times New Roman" w:cs="Times New Roman"/>
+          <w:noProof/>
           <w:lang w:val="en-CA"/>
         </w:rPr>
         <w:drawing>
@@ -2189,6 +2203,7 @@
       <w:r>
         <w:rPr>
           <w:rFonts w:ascii="Times New Roman" w:hAnsi="Times New Roman" w:cs="Times New Roman"/>
+          <w:noProof/>
           <w:lang w:val="en-CA"/>
         </w:rPr>
         <w:drawing>
@@ -2256,6 +2271,7 @@
       <w:r>
         <w:rPr>
           <w:rFonts w:ascii="Times New Roman" w:hAnsi="Times New Roman" w:cs="Times New Roman"/>
+          <w:noProof/>
           <w:lang w:val="en-CA"/>
         </w:rPr>
         <w:drawing>
@@ -2308,21 +2324,7 @@
           <w:rFonts w:ascii="Times New Roman" w:hAnsi="Times New Roman" w:cs="Times New Roman"/>
           <w:lang w:val="en-CA"/>
         </w:rPr>
-        <w:t xml:space="preserve">Since the covariance matrix </w:t>
-      </w:r>
-      <w:r>
-        <w:rPr>
-          <w:rFonts w:ascii="Times New Roman" w:hAnsi="Times New Roman" w:cs="Times New Roman"/>
-          <w:lang w:val="en-CA"/>
-        </w:rPr>
-        <w:t>must</w:t>
-      </w:r>
-      <w:r>
-        <w:rPr>
-          <w:rFonts w:ascii="Times New Roman" w:hAnsi="Times New Roman" w:cs="Times New Roman"/>
-          <w:lang w:val="en-CA"/>
-        </w:rPr>
-        <w:t xml:space="preserve"> be diagonal, each value that is not on the diagonal is 0.</w:t>
+        <w:t>Since the covariance matrix must be diagonal, each value that is not on the diagonal is 0.</w:t>
       </w:r>
     </w:p>
     <w:p>
@@ -2998,6 +3000,15 @@
     <w:p>
       <w:pPr>
         <w:spacing w:after="200"/>
+        <w:rPr>
+          <w:rFonts w:ascii="Times New Roman" w:hAnsi="Times New Roman" w:cs="Times New Roman"/>
+          <w:lang w:val="en-CA"/>
+        </w:rPr>
+      </w:pPr>
+    </w:p>
+    <w:p>
+      <w:pPr>
+        <w:spacing w:after="200"/>
         <w:jc w:val="both"/>
         <w:rPr>
           <w:rFonts w:ascii="Times New Roman" w:hAnsi="Times New Roman" w:cs="Times New Roman"/>
@@ -3055,6 +3066,66 @@
         </w:rPr>
         <w:t xml:space="preserve"> Notebook.</w:t>
       </w:r>
+    </w:p>
+    <w:p>
+      <w:pPr>
+        <w:spacing w:after="200"/>
+        <w:jc w:val="both"/>
+        <w:rPr>
+          <w:rFonts w:ascii="Times New Roman" w:hAnsi="Times New Roman" w:cs="Times New Roman"/>
+          <w:lang w:val="en-CA"/>
+        </w:rPr>
+      </w:pPr>
+    </w:p>
+    <w:p>
+      <w:pPr>
+        <w:spacing w:after="200"/>
+        <w:jc w:val="both"/>
+        <w:rPr>
+          <w:rFonts w:ascii="Times New Roman" w:hAnsi="Times New Roman" w:cs="Times New Roman"/>
+          <w:lang w:val="en-CA"/>
+        </w:rPr>
+      </w:pPr>
+    </w:p>
+    <w:p>
+      <w:pPr>
+        <w:spacing w:after="200"/>
+        <w:jc w:val="both"/>
+        <w:rPr>
+          <w:rFonts w:ascii="Times New Roman" w:hAnsi="Times New Roman" w:cs="Times New Roman"/>
+          <w:lang w:val="en-CA"/>
+        </w:rPr>
+      </w:pPr>
+    </w:p>
+    <w:p>
+      <w:pPr>
+        <w:spacing w:after="200"/>
+        <w:jc w:val="both"/>
+        <w:rPr>
+          <w:rFonts w:ascii="Times New Roman" w:hAnsi="Times New Roman" w:cs="Times New Roman"/>
+          <w:lang w:val="en-CA"/>
+        </w:rPr>
+      </w:pPr>
+    </w:p>
+    <w:p>
+      <w:pPr>
+        <w:spacing w:after="200"/>
+        <w:jc w:val="both"/>
+        <w:rPr>
+          <w:rFonts w:ascii="Times New Roman" w:hAnsi="Times New Roman" w:cs="Times New Roman"/>
+          <w:lang w:val="en-CA"/>
+        </w:rPr>
+      </w:pPr>
+    </w:p>
+    <w:p>
+      <w:pPr>
+        <w:spacing w:after="200"/>
+        <w:jc w:val="both"/>
+        <w:rPr>
+          <w:rFonts w:ascii="Times New Roman" w:hAnsi="Times New Roman" w:cs="Times New Roman"/>
+          <w:lang w:val="en-CA"/>
+        </w:rPr>
+      </w:pPr>
     </w:p>
     <w:p>
       <w:pPr>
@@ -3082,25 +3153,82 @@
           <w:szCs w:val="24"/>
           <w:lang w:val="en-CA"/>
         </w:rPr>
+        <w:lastRenderedPageBreak/>
         <w:t>K-NN</w:t>
       </w:r>
     </w:p>
     <w:p>
       <w:pPr>
-        <w:spacing w:after="200"/>
+        <w:pStyle w:val="ListParagraph"/>
+        <w:spacing w:after="200"/>
+        <w:ind w:left="792"/>
         <w:jc w:val="center"/>
         <w:rPr>
           <w:rFonts w:ascii="Times New Roman" w:hAnsi="Times New Roman" w:cs="Times New Roman"/>
-          <w:lang w:val="en-CA"/>
-        </w:rPr>
-      </w:pPr>
-      <w:r>
-        <w:rPr>
-          <w:rFonts w:ascii="Times New Roman" w:hAnsi="Times New Roman" w:cs="Times New Roman"/>
-          <w:lang w:val="en-CA"/>
-        </w:rPr>
-        <w:t>TBC</w:t>
-      </w:r>
+          <w:b/>
+          <w:bCs/>
+          <w:sz w:val="24"/>
+          <w:szCs w:val="24"/>
+          <w:lang w:val="en-CA"/>
+        </w:rPr>
+      </w:pPr>
+      <w:r>
+        <w:rPr>
+          <w:rFonts w:ascii="Times New Roman" w:hAnsi="Times New Roman" w:cs="Times New Roman"/>
+          <w:lang w:val="en-CA"/>
+        </w:rPr>
+        <w:drawing>
+          <wp:inline distT="0" distB="0" distL="0" distR="0" wp14:anchorId="1B2C9B51" wp14:editId="194F3BEF">
+            <wp:extent cx="3303033" cy="2160000"/>
+            <wp:effectExtent l="0" t="0" r="0" b="0"/>
+            <wp:docPr id="2" name="Picture 2" descr="Chart, line chart&#10;&#10;Description automatically generated"/>
+            <wp:cNvGraphicFramePr>
+              <a:graphicFrameLocks xmlns:a="http://schemas.openxmlformats.org/drawingml/2006/main" noChangeAspect="1"/>
+            </wp:cNvGraphicFramePr>
+            <a:graphic xmlns:a="http://schemas.openxmlformats.org/drawingml/2006/main">
+              <a:graphicData uri="http://schemas.openxmlformats.org/drawingml/2006/picture">
+                <pic:pic xmlns:pic="http://schemas.openxmlformats.org/drawingml/2006/picture">
+                  <pic:nvPicPr>
+                    <pic:cNvPr id="2" name="Picture 2" descr="Chart, line chart&#10;&#10;Description automatically generated"/>
+                    <pic:cNvPicPr/>
+                  </pic:nvPicPr>
+                  <pic:blipFill>
+                    <a:blip r:embed="rId12"/>
+                    <a:stretch>
+                      <a:fillRect/>
+                    </a:stretch>
+                  </pic:blipFill>
+                  <pic:spPr>
+                    <a:xfrm>
+                      <a:off x="0" y="0"/>
+                      <a:ext cx="3303033" cy="2160000"/>
+                    </a:xfrm>
+                    <a:prstGeom prst="rect">
+                      <a:avLst/>
+                    </a:prstGeom>
+                  </pic:spPr>
+                </pic:pic>
+              </a:graphicData>
+            </a:graphic>
+          </wp:inline>
+        </w:drawing>
+      </w:r>
+    </w:p>
+    <w:p>
+      <w:pPr>
+        <w:pStyle w:val="ListParagraph"/>
+        <w:spacing w:after="200"/>
+        <w:ind w:left="792"/>
+        <w:jc w:val="center"/>
+        <w:rPr>
+          <w:rFonts w:ascii="Times New Roman" w:hAnsi="Times New Roman" w:cs="Times New Roman"/>
+          <w:b/>
+          <w:bCs/>
+          <w:sz w:val="24"/>
+          <w:szCs w:val="24"/>
+          <w:lang w:val="en-CA"/>
+        </w:rPr>
+      </w:pPr>
     </w:p>
     <w:p>
       <w:pPr>
@@ -3110,23 +3238,41 @@
           <w:numId w:val="1"/>
         </w:numPr>
         <w:spacing w:after="200"/>
-        <w:rPr>
-          <w:rFonts w:ascii="Times New Roman" w:hAnsi="Times New Roman" w:cs="Times New Roman"/>
-          <w:b/>
-          <w:bCs/>
-          <w:sz w:val="24"/>
-          <w:szCs w:val="24"/>
-          <w:lang w:val="en-CA"/>
-        </w:rPr>
-      </w:pPr>
-      <w:r>
-        <w:rPr>
-          <w:rFonts w:ascii="Times New Roman" w:hAnsi="Times New Roman" w:cs="Times New Roman"/>
-          <w:sz w:val="24"/>
-          <w:szCs w:val="24"/>
-          <w:lang w:val="en-CA"/>
-        </w:rPr>
-        <w:t>TBC</w:t>
+        <w:jc w:val="both"/>
+        <w:rPr>
+          <w:rFonts w:ascii="Times New Roman" w:hAnsi="Times New Roman" w:cs="Times New Roman"/>
+          <w:b/>
+          <w:bCs/>
+          <w:lang w:val="en-CA"/>
+        </w:rPr>
+      </w:pPr>
+      <w:r>
+        <w:rPr>
+          <w:rFonts w:ascii="Times New Roman" w:hAnsi="Times New Roman" w:cs="Times New Roman"/>
+          <w:lang w:val="en-CA"/>
+        </w:rPr>
+        <w:t xml:space="preserve">It seems like k=1 performs best and that the accuracy drops as the value of k increases. This is probably </w:t>
+      </w:r>
+      <w:r>
+        <w:rPr>
+          <w:rFonts w:ascii="Times New Roman" w:hAnsi="Times New Roman" w:cs="Times New Roman"/>
+          <w:lang w:val="en-CA"/>
+        </w:rPr>
+        <w:t>because</w:t>
+      </w:r>
+      <w:r>
+        <w:rPr>
+          <w:rFonts w:ascii="Times New Roman" w:hAnsi="Times New Roman" w:cs="Times New Roman"/>
+          <w:lang w:val="en-CA"/>
+        </w:rPr>
+        <w:t xml:space="preserve"> we have 10 classes in this case, and </w:t>
+      </w:r>
+      <w:r>
+        <w:rPr>
+          <w:rFonts w:ascii="Times New Roman" w:hAnsi="Times New Roman" w:cs="Times New Roman"/>
+          <w:lang w:val="en-CA"/>
+        </w:rPr>
+        <w:t xml:space="preserve">therefore that the class distribution is not locally smooth. </w:t>
       </w:r>
     </w:p>
     <w:p>
@@ -3164,30 +3310,47 @@
       <w:r>
         <w:rPr>
           <w:rFonts w:ascii="Times New Roman" w:hAnsi="Times New Roman" w:cs="Times New Roman"/>
-          <w:b/>
-          <w:bCs/>
-          <w:sz w:val="24"/>
-          <w:szCs w:val="24"/>
-          <w:lang w:val="en-CA"/>
-        </w:rPr>
-        <w:t>Best fit accuracy</w:t>
-      </w:r>
-    </w:p>
-    <w:p>
-      <w:pPr>
-        <w:spacing w:after="200"/>
-        <w:rPr>
-          <w:rFonts w:ascii="Times New Roman" w:hAnsi="Times New Roman" w:cs="Times New Roman"/>
-          <w:lang w:val="en-CA"/>
-        </w:rPr>
-      </w:pPr>
-      <w:r>
-        <w:rPr>
-          <w:rFonts w:ascii="Times New Roman" w:hAnsi="Times New Roman" w:cs="Times New Roman"/>
-          <w:lang w:val="en-CA"/>
-        </w:rPr>
-        <w:t>TBC</w:t>
-      </w:r>
+          <w:lang w:val="en-CA"/>
+        </w:rPr>
+        <w:t xml:space="preserve">Best fit accuracy: 0.9712 when k </w:t>
+      </w:r>
+      <w:proofErr w:type="gramStart"/>
+      <w:r>
+        <w:rPr>
+          <w:rFonts w:ascii="Times New Roman" w:hAnsi="Times New Roman" w:cs="Times New Roman"/>
+          <w:lang w:val="en-CA"/>
+        </w:rPr>
+        <w:t>=  1</w:t>
+      </w:r>
+      <w:proofErr w:type="gramEnd"/>
+    </w:p>
+    <w:p>
+      <w:pPr>
+        <w:pStyle w:val="ListParagraph"/>
+        <w:rPr>
+          <w:rFonts w:ascii="Times New Roman" w:hAnsi="Times New Roman" w:cs="Times New Roman"/>
+          <w:b/>
+          <w:bCs/>
+          <w:sz w:val="24"/>
+          <w:szCs w:val="24"/>
+          <w:lang w:val="en-CA"/>
+        </w:rPr>
+      </w:pPr>
+    </w:p>
+    <w:p>
+      <w:pPr>
+        <w:pStyle w:val="ListParagraph"/>
+        <w:spacing w:after="200"/>
+        <w:ind w:left="1224"/>
+        <w:rPr>
+          <w:rFonts w:ascii="Times New Roman" w:hAnsi="Times New Roman" w:cs="Times New Roman"/>
+          <w:b/>
+          <w:bCs/>
+          <w:sz w:val="24"/>
+          <w:szCs w:val="24"/>
+          <w:lang w:val="en-CA"/>
+        </w:rPr>
+      </w:pPr>
     </w:p>
     <w:p>
       <w:pPr>
@@ -3220,23 +3383,23 @@
     </w:p>
     <w:p>
       <w:pPr>
-        <w:spacing w:after="200"/>
-        <w:rPr>
-          <w:rFonts w:ascii="Times New Roman" w:hAnsi="Times New Roman" w:cs="Times New Roman"/>
-          <w:lang w:val="en-CA"/>
-        </w:rPr>
-      </w:pPr>
-      <w:r>
-        <w:rPr>
-          <w:rFonts w:ascii="Times New Roman" w:hAnsi="Times New Roman" w:cs="Times New Roman"/>
-          <w:lang w:val="en-CA"/>
-        </w:rPr>
-        <w:lastRenderedPageBreak/>
-        <w:t>TBC</w:t>
+        <w:spacing w:after="200" w:line="276" w:lineRule="auto"/>
+        <w:jc w:val="both"/>
+        <w:rPr>
+          <w:rFonts w:ascii="Times New Roman" w:hAnsi="Times New Roman" w:cs="Times New Roman"/>
+          <w:lang w:val="en-CA"/>
+        </w:rPr>
+      </w:pPr>
+      <w:r>
+        <w:rPr>
+          <w:rFonts w:ascii="Times New Roman" w:hAnsi="Times New Roman" w:cs="Times New Roman"/>
+          <w:lang w:val="en-CA"/>
+        </w:rPr>
+        <w:t>Since I could not compute the performance of GNB, I am unable to compare it with k-NN. However, given the very high accuracy found with k-NN, we can expect that the performances will be either very similar or that k-NN performs better (for a very low value of k only). My prediction would be that GNB would not perform is good as k-NN, since we are using Laplace smoothing for the covariance matrix and therefore adding noise to the data.</w:t>
       </w:r>
     </w:p>
     <w:sectPr>
-      <w:footerReference w:type="default" r:id="rId12"/>
+      <w:footerReference w:type="default" r:id="rId13"/>
       <w:pgSz w:w="12240" w:h="15840"/>
       <w:pgMar w:top="1440" w:right="1440" w:bottom="1440" w:left="1440" w:header="708" w:footer="708" w:gutter="0"/>
       <w:cols w:space="708"/>

</xml_diff>